<commit_message>
Adds the ability to generate summary pages using an XML template. Improved error messaging (focus onto erroneous fields). General styling improvements.
</commit_message>
<xml_diff>
--- a/Outreach GOV.UK Toolkit/Outreach GOV.UK Toolkit Readme.docx
+++ b/Outreach GOV.UK Toolkit/Outreach GOV.UK Toolkit Readme.docx
@@ -170,172 +170,164 @@
         <w:rPr>
           <w:lang w:eastAsia="x-none"/>
         </w:rPr>
-        <w:t>It provides a quick and simple way to get GDS sty</w:t>
-      </w:r>
-      <w:bookmarkStart w:id="0" w:name="_GoBack"/>
+        <w:t xml:space="preserve">It provides a quick and simple way to get GDS styling in Outreach without the need for bespoke development. </w:t>
+      </w:r>
+    </w:p>
+    <w:p>
+      <w:pPr>
+        <w:rPr>
+          <w:lang w:eastAsia="x-none"/>
+        </w:rPr>
+      </w:pPr>
+    </w:p>
+    <w:p>
+      <w:pPr>
+        <w:pStyle w:val="Heading1"/>
+        <w:rPr>
+          <w:lang w:val="en-GB"/>
+        </w:rPr>
+      </w:pPr>
+      <w:bookmarkStart w:id="0" w:name="_Toc400715620"/>
+      <w:r>
+        <w:rPr>
+          <w:lang w:val="en-GB"/>
+        </w:rPr>
+        <w:t xml:space="preserve">Installing the </w:t>
+      </w:r>
+      <w:r>
+        <w:rPr>
+          <w:lang w:val="en-GB"/>
+        </w:rPr>
+        <w:t>GOV.UK</w:t>
+      </w:r>
+      <w:r>
+        <w:rPr>
+          <w:lang w:val="en-GB"/>
+        </w:rPr>
+        <w:t xml:space="preserve"> </w:t>
+      </w:r>
+      <w:r>
+        <w:rPr>
+          <w:lang w:val="en-GB"/>
+        </w:rPr>
+        <w:t>t</w:t>
+      </w:r>
+      <w:r>
+        <w:rPr>
+          <w:lang w:val="en-GB"/>
+        </w:rPr>
+        <w:t>oolkit</w:t>
+      </w:r>
       <w:bookmarkEnd w:id="0"/>
-      <w:r>
-        <w:rPr>
-          <w:lang w:eastAsia="x-none"/>
-        </w:rPr>
-        <w:t xml:space="preserve">ling in Outreach without the need for bespoke development. </w:t>
-      </w:r>
-    </w:p>
-    <w:p>
-      <w:pPr>
-        <w:rPr>
-          <w:lang w:eastAsia="x-none"/>
-        </w:rPr>
-      </w:pPr>
-    </w:p>
-    <w:p>
-      <w:pPr>
-        <w:pStyle w:val="Heading1"/>
+    </w:p>
+    <w:p>
+      <w:pPr>
+        <w:pStyle w:val="Heading2"/>
         <w:rPr>
           <w:lang w:val="en-GB"/>
         </w:rPr>
       </w:pPr>
-      <w:bookmarkStart w:id="1" w:name="_Toc400715620"/>
+      <w:bookmarkStart w:id="1" w:name="_Toc400715621"/>
       <w:r>
         <w:rPr>
           <w:lang w:val="en-GB"/>
         </w:rPr>
-        <w:t xml:space="preserve">Installing the </w:t>
+        <w:t>Pre-</w:t>
       </w:r>
       <w:r>
         <w:rPr>
           <w:lang w:val="en-GB"/>
         </w:rPr>
-        <w:t>GOV.UK</w:t>
+        <w:t>r</w:t>
       </w:r>
       <w:r>
         <w:rPr>
           <w:lang w:val="en-GB"/>
         </w:rPr>
-        <w:t xml:space="preserve"> </w:t>
-      </w:r>
-      <w:r>
+        <w:t>equisites</w:t>
+      </w:r>
+      <w:bookmarkEnd w:id="1"/>
+    </w:p>
+    <w:p>
+      <w:r>
+        <w:t xml:space="preserve">Before installing the </w:t>
+      </w:r>
+      <w:r>
+        <w:t>GOV.UK Toolkit</w:t>
+      </w:r>
+      <w:r>
+        <w:t xml:space="preserve">, you will need to have a copy of </w:t>
+      </w:r>
+      <w:r>
+        <w:rPr>
+          <w:i/>
+        </w:rPr>
+        <w:t>Outreach Server</w:t>
+      </w:r>
+      <w:r>
+        <w:rPr>
+          <w:i/>
+        </w:rPr>
+        <w:t xml:space="preserve"> 12.0.2.8 </w:t>
+      </w:r>
+      <w:r>
+        <w:t>or higher</w:t>
+      </w:r>
+      <w:r>
+        <w:t xml:space="preserve"> and </w:t>
+      </w:r>
+      <w:r>
+        <w:rPr>
+          <w:i/>
+        </w:rPr>
+        <w:t xml:space="preserve">Outreach </w:t>
+      </w:r>
+      <w:r>
+        <w:rPr>
+          <w:i/>
+        </w:rPr>
+        <w:t>e-</w:t>
+      </w:r>
+      <w:r>
+        <w:rPr>
+          <w:i/>
+        </w:rPr>
+        <w:t>Form Designer</w:t>
+      </w:r>
+      <w:r>
+        <w:t xml:space="preserve"> installed on your server</w:t>
+      </w:r>
+      <w:r>
+        <w:t>, as well as all associated pre-requisites</w:t>
+      </w:r>
+      <w:r>
+        <w:t xml:space="preserve">. For further details, please see the </w:t>
+      </w:r>
+      <w:r>
+        <w:rPr>
+          <w:i/>
+        </w:rPr>
+        <w:t>Outreach Server Installation and Configuration Guide</w:t>
+      </w:r>
+      <w:r>
+        <w:t>.</w:t>
+      </w:r>
+    </w:p>
+    <w:p>
+      <w:pPr>
+        <w:pStyle w:val="Heading2"/>
         <w:rPr>
           <w:lang w:val="en-GB"/>
         </w:rPr>
-        <w:t>t</w:t>
-      </w:r>
+      </w:pPr>
+      <w:bookmarkStart w:id="2" w:name="_Toc400715622"/>
       <w:r>
         <w:rPr>
           <w:lang w:val="en-GB"/>
         </w:rPr>
-        <w:t>oolkit</w:t>
-      </w:r>
-      <w:bookmarkEnd w:id="1"/>
-    </w:p>
-    <w:p>
-      <w:pPr>
-        <w:pStyle w:val="Heading2"/>
-        <w:rPr>
-          <w:lang w:val="en-GB"/>
-        </w:rPr>
-      </w:pPr>
-      <w:bookmarkStart w:id="2" w:name="_Toc400715621"/>
-      <w:r>
-        <w:rPr>
-          <w:lang w:val="en-GB"/>
-        </w:rPr>
-        <w:t>Pre-</w:t>
-      </w:r>
-      <w:r>
-        <w:rPr>
-          <w:lang w:val="en-GB"/>
-        </w:rPr>
-        <w:t>r</w:t>
-      </w:r>
-      <w:r>
-        <w:rPr>
-          <w:lang w:val="en-GB"/>
-        </w:rPr>
-        <w:t>equisites</w:t>
+        <w:t>Installation</w:t>
       </w:r>
       <w:bookmarkEnd w:id="2"/>
-    </w:p>
-    <w:p>
-      <w:r>
-        <w:t xml:space="preserve">Before installing the </w:t>
-      </w:r>
-      <w:r>
-        <w:t>GOV.UK Toolkit</w:t>
-      </w:r>
-      <w:r>
-        <w:t xml:space="preserve">, you will need to have a copy of </w:t>
-      </w:r>
-      <w:r>
-        <w:rPr>
-          <w:i/>
-        </w:rPr>
-        <w:t>Outreach Server</w:t>
-      </w:r>
-      <w:r>
-        <w:rPr>
-          <w:i/>
-        </w:rPr>
-        <w:t xml:space="preserve"> 12.0.2.8 </w:t>
-      </w:r>
-      <w:r>
-        <w:t>or higher</w:t>
-      </w:r>
-      <w:r>
-        <w:t xml:space="preserve"> and </w:t>
-      </w:r>
-      <w:r>
-        <w:rPr>
-          <w:i/>
-        </w:rPr>
-        <w:t xml:space="preserve">Outreach </w:t>
-      </w:r>
-      <w:r>
-        <w:rPr>
-          <w:i/>
-        </w:rPr>
-        <w:t>e-</w:t>
-      </w:r>
-      <w:r>
-        <w:rPr>
-          <w:i/>
-        </w:rPr>
-        <w:t>Form Designer</w:t>
-      </w:r>
-      <w:r>
-        <w:t xml:space="preserve"> installed on your server</w:t>
-      </w:r>
-      <w:r>
-        <w:t>, as well as all associated pre-requisites</w:t>
-      </w:r>
-      <w:r>
-        <w:t xml:space="preserve">. For further details, please see the </w:t>
-      </w:r>
-      <w:r>
-        <w:rPr>
-          <w:i/>
-        </w:rPr>
-        <w:t>Outreach Server Installation and Configuration Guide</w:t>
-      </w:r>
-      <w:r>
-        <w:t>.</w:t>
-      </w:r>
-    </w:p>
-    <w:p>
-      <w:pPr>
-        <w:pStyle w:val="Heading2"/>
-        <w:rPr>
-          <w:lang w:val="en-GB"/>
-        </w:rPr>
-      </w:pPr>
-      <w:bookmarkStart w:id="3" w:name="_Toc400715622"/>
-      <w:r>
-        <w:rPr>
-          <w:lang w:val="en-GB"/>
-        </w:rPr>
-        <w:t>Installation</w:t>
-      </w:r>
-      <w:bookmarkEnd w:id="3"/>
     </w:p>
     <w:p>
       <w:pPr>
@@ -783,7 +775,7 @@
           <w:lang w:val="en-GB"/>
         </w:rPr>
       </w:pPr>
-      <w:bookmarkStart w:id="4" w:name="_Toc400715629"/>
+      <w:bookmarkStart w:id="3" w:name="_Toc400715629"/>
       <w:r>
         <w:rPr>
           <w:lang w:val="en-GB"/>
@@ -796,23 +788,23 @@
         </w:rPr>
         <w:t xml:space="preserve"> features</w:t>
       </w:r>
+      <w:bookmarkEnd w:id="3"/>
+    </w:p>
+    <w:p>
+      <w:pPr>
+        <w:pStyle w:val="Heading2"/>
+        <w:rPr>
+          <w:lang w:val="en-GB"/>
+        </w:rPr>
+      </w:pPr>
+      <w:bookmarkStart w:id="4" w:name="_Toc400715630"/>
+      <w:r>
+        <w:rPr>
+          <w:lang w:val="en-GB"/>
+        </w:rPr>
+        <w:t>Buttons</w:t>
+      </w:r>
       <w:bookmarkEnd w:id="4"/>
-    </w:p>
-    <w:p>
-      <w:pPr>
-        <w:pStyle w:val="Heading2"/>
-        <w:rPr>
-          <w:lang w:val="en-GB"/>
-        </w:rPr>
-      </w:pPr>
-      <w:bookmarkStart w:id="5" w:name="_Toc400715630"/>
-      <w:r>
-        <w:rPr>
-          <w:lang w:val="en-GB"/>
-        </w:rPr>
-        <w:t>Buttons</w:t>
-      </w:r>
-      <w:bookmarkEnd w:id="5"/>
     </w:p>
     <w:p>
       <w:pPr>
@@ -1215,14 +1207,14 @@
           <w:lang w:val="en-GB"/>
         </w:rPr>
       </w:pPr>
-      <w:bookmarkStart w:id="6" w:name="_Toc400715631"/>
+      <w:bookmarkStart w:id="5" w:name="_Toc400715631"/>
       <w:r>
         <w:rPr>
           <w:lang w:val="en-GB"/>
         </w:rPr>
         <w:t>Help Text</w:t>
       </w:r>
-      <w:bookmarkEnd w:id="6"/>
+      <w:bookmarkEnd w:id="5"/>
     </w:p>
     <w:p>
       <w:r>
@@ -1901,14 +1893,14 @@
           <w:lang w:val="en-GB"/>
         </w:rPr>
       </w:pPr>
-      <w:bookmarkStart w:id="7" w:name="_Toc400715632"/>
+      <w:bookmarkStart w:id="6" w:name="_Toc400715632"/>
       <w:r>
         <w:rPr>
           <w:lang w:val="en-GB"/>
         </w:rPr>
         <w:t>Indented Headings</w:t>
       </w:r>
-      <w:bookmarkEnd w:id="7"/>
+      <w:bookmarkEnd w:id="6"/>
     </w:p>
     <w:p>
       <w:pPr>
@@ -1999,15 +1991,15 @@
           <w:lang w:val="en-GB"/>
         </w:rPr>
       </w:pPr>
-      <w:bookmarkStart w:id="8" w:name="_Toc413671176"/>
-      <w:bookmarkStart w:id="9" w:name="_Toc400715633"/>
+      <w:bookmarkStart w:id="7" w:name="_Toc413671176"/>
+      <w:bookmarkStart w:id="8" w:name="_Toc400715633"/>
       <w:r>
         <w:rPr>
           <w:lang w:val="en-GB"/>
         </w:rPr>
         <w:t>Field Validation</w:t>
       </w:r>
-      <w:bookmarkEnd w:id="8"/>
+      <w:bookmarkEnd w:id="7"/>
     </w:p>
     <w:p>
       <w:pPr>
@@ -2438,7 +2430,7 @@
         </w:rPr>
         <w:t>Summary</w:t>
       </w:r>
-      <w:bookmarkEnd w:id="9"/>
+      <w:bookmarkEnd w:id="8"/>
     </w:p>
     <w:p>
       <w:r>
@@ -2508,14 +2500,14 @@
           <w:lang w:val="en-GB"/>
         </w:rPr>
       </w:pPr>
-      <w:bookmarkStart w:id="10" w:name="_Toc400715635"/>
+      <w:bookmarkStart w:id="9" w:name="_Toc400715635"/>
       <w:r>
         <w:rPr>
           <w:lang w:val="en-GB"/>
         </w:rPr>
         <w:t>Summary customisation</w:t>
       </w:r>
-      <w:bookmarkEnd w:id="10"/>
+      <w:bookmarkEnd w:id="9"/>
     </w:p>
     <w:p>
       <w:pPr>
@@ -2643,6 +2635,66 @@
       <w:r>
         <w:t>.</w:t>
       </w:r>
+    </w:p>
+    <w:p>
+      <w:pPr>
+        <w:pStyle w:val="Heading3"/>
+        <w:rPr>
+          <w:lang w:val="en-GB"/>
+        </w:rPr>
+      </w:pPr>
+      <w:r>
+        <w:rPr>
+          <w:lang w:val="en-GB"/>
+        </w:rPr>
+        <w:t>Summary template</w:t>
+      </w:r>
+    </w:p>
+    <w:p>
+      <w:pPr>
+        <w:tabs>
+          <w:tab w:val="left" w:pos="465"/>
+          <w:tab w:val="left" w:pos="780"/>
+          <w:tab w:val="left" w:pos="1095"/>
+          <w:tab w:val="left" w:pos="1410"/>
+          <w:tab w:val="left" w:pos="1725"/>
+          <w:tab w:val="left" w:pos="2040"/>
+          <w:tab w:val="left" w:pos="2355"/>
+          <w:tab w:val="left" w:pos="2670"/>
+          <w:tab w:val="left" w:pos="2985"/>
+          <w:tab w:val="left" w:pos="3300"/>
+          <w:tab w:val="left" w:pos="3615"/>
+          <w:tab w:val="left" w:pos="3930"/>
+          <w:tab w:val="left" w:pos="4245"/>
+          <w:tab w:val="left" w:pos="4560"/>
+          <w:tab w:val="left" w:pos="4875"/>
+          <w:tab w:val="left" w:pos="5190"/>
+          <w:tab w:val="left" w:pos="5505"/>
+          <w:tab w:val="left" w:pos="5820"/>
+          <w:tab w:val="left" w:pos="6135"/>
+          <w:tab w:val="left" w:pos="6450"/>
+          <w:tab w:val="left" w:pos="6765"/>
+          <w:tab w:val="left" w:pos="7080"/>
+          <w:tab w:val="left" w:pos="7395"/>
+          <w:tab w:val="left" w:pos="7710"/>
+          <w:tab w:val="left" w:pos="8025"/>
+          <w:tab w:val="left" w:pos="8340"/>
+          <w:tab w:val="left" w:pos="8655"/>
+          <w:tab w:val="left" w:pos="8970"/>
+          <w:tab w:val="left" w:pos="9285"/>
+          <w:tab w:val="left" w:pos="9600"/>
+          <w:tab w:val="left" w:pos="9915"/>
+          <w:tab w:val="left" w:pos="10230"/>
+        </w:tabs>
+        <w:autoSpaceDE w:val="0"/>
+        <w:autoSpaceDN w:val="0"/>
+        <w:adjustRightInd w:val="0"/>
+      </w:pPr>
+      <w:r>
+        <w:t>For full customisation of the summary (e.g. re-ordering items, re-grouping items and adding custom constructed items) you can use a summary template. This is an XML file that specifies the structure of the summary.</w:t>
+      </w:r>
+      <w:bookmarkStart w:id="10" w:name="_GoBack"/>
+      <w:bookmarkEnd w:id="10"/>
     </w:p>
     <w:sectPr>
       <w:type w:val="continuous"/>
@@ -5092,7 +5144,7 @@
 </file>
 
 <file path=customXml/itemProps1.xml><?xml version="1.0" encoding="utf-8"?>
-<ds:datastoreItem xmlns:ds="http://schemas.openxmlformats.org/officeDocument/2006/customXml" ds:itemID="{F47910D2-8D11-41D8-977C-4DBD8425216A}">
+<ds:datastoreItem xmlns:ds="http://schemas.openxmlformats.org/officeDocument/2006/customXml" ds:itemID="{3BB6E70A-6045-404D-B96C-A19DECDA4DAF}">
   <ds:schemaRefs>
     <ds:schemaRef ds:uri="http://schemas.openxmlformats.org/officeDocument/2006/bibliography"/>
   </ds:schemaRefs>

</xml_diff>